<commit_message>
fix: fixed a little logic mistake in the getBestCompanies method and updated Project Report
</commit_message>
<xml_diff>
--- a/docs/Informe Proyecto DPOO.docx
+++ b/docs/Informe Proyecto DPOO.docx
@@ -26,7 +26,6 @@
           <w:rFonts w:ascii="Arial" w:hAnsi="Arial" w:cs="Arial"/>
           <w:sz w:val="96"/>
           <w:szCs w:val="96"/>
-          <w:lang w:val="en-US"/>
         </w:rPr>
       </w:pPr>
       <w:r>
@@ -42,7 +41,6 @@
           <w:rFonts w:ascii="Arial" w:hAnsi="Arial" w:cs="Arial"/>
           <w:sz w:val="96"/>
           <w:szCs w:val="96"/>
-          <w:lang w:val="en-US"/>
         </w:rPr>
         <w:t>:</w:t>
       </w:r>
@@ -53,7 +51,6 @@
           <w:rFonts w:ascii="Arial" w:hAnsi="Arial" w:cs="Arial"/>
           <w:sz w:val="96"/>
           <w:szCs w:val="96"/>
-          <w:lang w:val="en-US"/>
         </w:rPr>
       </w:pPr>
       <w:r>
@@ -61,7 +58,6 @@
           <w:rFonts w:ascii="Arial" w:hAnsi="Arial" w:cs="Arial"/>
           <w:sz w:val="96"/>
           <w:szCs w:val="96"/>
-          <w:lang w:val="en-US"/>
         </w:rPr>
         <w:t>TuChamba</w:t>
       </w:r>
@@ -363,10 +359,41 @@
           <w:sz w:val="24"/>
           <w:szCs w:val="24"/>
         </w:rPr>
-        <w:t xml:space="preserve"> Clases Principales</w:t>
+        <w:t xml:space="preserve"> </w:t>
+      </w:r>
+      <w:proofErr w:type="spellStart"/>
+      <w:r>
+        <w:rPr>
+          <w:rFonts w:ascii="Arial" w:hAnsi="Arial" w:cs="Arial"/>
+          <w:sz w:val="24"/>
+          <w:szCs w:val="24"/>
+          <w:lang w:val="en-US"/>
+        </w:rPr>
+        <w:t>Clases</w:t>
       </w:r>
       <w:bookmarkStart w:id="0" w:name="_GoBack"/>
       <w:bookmarkEnd w:id="0"/>
+      <w:proofErr w:type="spellEnd"/>
+      <w:r>
+        <w:rPr>
+          <w:rFonts w:ascii="Arial" w:hAnsi="Arial" w:cs="Arial"/>
+          <w:sz w:val="24"/>
+          <w:szCs w:val="24"/>
+          <w:lang w:val="en-US"/>
+        </w:rPr>
+        <w:t xml:space="preserve"> </w:t>
+      </w:r>
+      <w:proofErr w:type="spellStart"/>
+      <w:r>
+        <w:rPr>
+          <w:rFonts w:ascii="Arial" w:hAnsi="Arial" w:cs="Arial"/>
+          <w:sz w:val="24"/>
+          <w:szCs w:val="24"/>
+          <w:lang w:val="en-US"/>
+        </w:rPr>
+        <w:t>Principales</w:t>
+      </w:r>
+      <w:proofErr w:type="spellEnd"/>
       <w:r>
         <w:rPr>
           <w:rFonts w:ascii="Arial" w:hAnsi="Arial" w:cs="Arial"/>
@@ -465,6 +492,7 @@
           <w:rFonts w:ascii="Arial" w:hAnsi="Arial" w:cs="Arial"/>
           <w:sz w:val="24"/>
           <w:szCs w:val="24"/>
+          <w:lang w:val="en-US"/>
         </w:rPr>
         <w:t xml:space="preserve">   </w:t>
       </w:r>
@@ -591,6 +619,7 @@
           <w:rFonts w:ascii="Arial" w:hAnsi="Arial" w:cs="Arial"/>
           <w:sz w:val="24"/>
           <w:szCs w:val="24"/>
+          <w:lang w:val="en-US"/>
         </w:rPr>
         <w:t xml:space="preserve">   </w:t>
       </w:r>
@@ -700,6 +729,7 @@
           <w:rFonts w:ascii="Arial" w:hAnsi="Arial" w:cs="Arial"/>
           <w:sz w:val="24"/>
           <w:szCs w:val="24"/>
+          <w:lang w:val="en-US"/>
         </w:rPr>
         <w:t xml:space="preserve">   </w:t>
       </w:r>
@@ -817,6 +847,7 @@
           <w:rFonts w:ascii="Arial" w:hAnsi="Arial" w:cs="Arial"/>
           <w:sz w:val="24"/>
           <w:szCs w:val="24"/>
+          <w:lang w:val="en-US"/>
         </w:rPr>
         <w:t xml:space="preserve">   </w:t>
       </w:r>
@@ -925,6 +956,7 @@
           <w:rFonts w:ascii="Arial" w:hAnsi="Arial" w:cs="Arial"/>
           <w:sz w:val="24"/>
           <w:szCs w:val="24"/>
+          <w:lang w:val="en-US"/>
         </w:rPr>
         <w:t xml:space="preserve">   </w:t>
       </w:r>
@@ -943,6 +975,7 @@
           <w:rFonts w:ascii="Arial" w:hAnsi="Arial" w:cs="Arial"/>
           <w:sz w:val="24"/>
           <w:szCs w:val="24"/>
+          <w:lang w:val="en-US"/>
         </w:rPr>
       </w:pPr>
       <w:r>
@@ -1024,6 +1057,7 @@
           <w:rFonts w:ascii="Arial" w:hAnsi="Arial" w:cs="Arial"/>
           <w:sz w:val="24"/>
           <w:szCs w:val="24"/>
+          <w:lang w:val="en-US"/>
         </w:rPr>
         <w:t xml:space="preserve">   </w:t>
       </w:r>
@@ -2038,6 +2072,190 @@
           <w:szCs w:val="24"/>
         </w:rPr>
       </w:pPr>
+      <w:r>
+        <w:rPr>
+          <w:rFonts w:ascii="Arial" w:hAnsi="Arial" w:cs="Arial"/>
+          <w:sz w:val="24"/>
+          <w:szCs w:val="24"/>
+        </w:rPr>
+        <w:t xml:space="preserve">Entrevistas por </w:t>
+      </w:r>
+      <w:proofErr w:type="spellStart"/>
+      <w:r>
+        <w:rPr>
+          <w:rFonts w:ascii="Arial" w:hAnsi="Arial" w:cs="Arial"/>
+          <w:sz w:val="24"/>
+          <w:szCs w:val="24"/>
+        </w:rPr>
+        <w:t>Dia</w:t>
+      </w:r>
+      <w:proofErr w:type="spellEnd"/>
+      <w:r>
+        <w:rPr>
+          <w:rFonts w:ascii="Arial" w:hAnsi="Arial" w:cs="Arial"/>
+          <w:sz w:val="24"/>
+          <w:szCs w:val="24"/>
+        </w:rPr>
+        <w:t xml:space="preserve">: Se recorrerá por cada registro mensual, sus días, y a su vez obtener cada entrevista del </w:t>
+      </w:r>
+      <w:proofErr w:type="spellStart"/>
+      <w:r>
+        <w:rPr>
+          <w:rFonts w:ascii="Arial" w:hAnsi="Arial" w:cs="Arial"/>
+          <w:sz w:val="24"/>
+          <w:szCs w:val="24"/>
+        </w:rPr>
+        <w:t>dia</w:t>
+      </w:r>
+      <w:proofErr w:type="spellEnd"/>
+      <w:r>
+        <w:rPr>
+          <w:rFonts w:ascii="Arial" w:hAnsi="Arial" w:cs="Arial"/>
+          <w:sz w:val="24"/>
+          <w:szCs w:val="24"/>
+        </w:rPr>
+        <w:t>,</w:t>
+      </w:r>
+      <w:r>
+        <w:rPr>
+          <w:rFonts w:ascii="Arial" w:hAnsi="Arial" w:cs="Arial"/>
+          <w:sz w:val="24"/>
+          <w:szCs w:val="24"/>
+        </w:rPr>
+        <w:t xml:space="preserve"> </w:t>
+      </w:r>
+      <w:r>
+        <w:rPr>
+          <w:rFonts w:ascii="Arial" w:hAnsi="Arial" w:cs="Arial"/>
+          <w:sz w:val="24"/>
+          <w:szCs w:val="24"/>
+        </w:rPr>
+        <w:t xml:space="preserve">agregándola a una nueva lista que </w:t>
+      </w:r>
+      <w:proofErr w:type="gramStart"/>
+      <w:r>
+        <w:rPr>
+          <w:rFonts w:ascii="Arial" w:hAnsi="Arial" w:cs="Arial"/>
+          <w:sz w:val="24"/>
+          <w:szCs w:val="24"/>
+        </w:rPr>
+        <w:t>retornara</w:t>
+      </w:r>
+      <w:proofErr w:type="gramEnd"/>
+      <w:r>
+        <w:rPr>
+          <w:rFonts w:ascii="Arial" w:hAnsi="Arial" w:cs="Arial"/>
+          <w:sz w:val="24"/>
+          <w:szCs w:val="24"/>
+        </w:rPr>
+        <w:t xml:space="preserve"> el método.</w:t>
+      </w:r>
+    </w:p>
+    <w:p>
+      <w:pPr>
+        <w:pStyle w:val="Prrafodelista"/>
+        <w:numPr>
+          <w:ilvl w:val="0"/>
+          <w:numId w:val="1"/>
+        </w:numPr>
+        <w:rPr>
+          <w:rFonts w:ascii="Arial" w:hAnsi="Arial" w:cs="Arial"/>
+          <w:sz w:val="24"/>
+          <w:szCs w:val="24"/>
+        </w:rPr>
+      </w:pPr>
+      <w:r>
+        <w:rPr>
+          <w:rFonts w:ascii="Arial" w:hAnsi="Arial" w:cs="Arial"/>
+          <w:sz w:val="24"/>
+          <w:szCs w:val="24"/>
+        </w:rPr>
+        <w:t xml:space="preserve">Mayores </w:t>
+      </w:r>
+      <w:proofErr w:type="gramStart"/>
+      <w:r>
+        <w:rPr>
+          <w:rFonts w:ascii="Arial" w:hAnsi="Arial" w:cs="Arial"/>
+          <w:sz w:val="24"/>
+          <w:szCs w:val="24"/>
+        </w:rPr>
+        <w:t>Empleadores :</w:t>
+      </w:r>
+      <w:proofErr w:type="gramEnd"/>
+      <w:r>
+        <w:rPr>
+          <w:rFonts w:ascii="Arial" w:hAnsi="Arial" w:cs="Arial"/>
+          <w:sz w:val="24"/>
+          <w:szCs w:val="24"/>
+        </w:rPr>
+        <w:t xml:space="preserve"> Se recorrerá la lista de empresas registradas en el sistema para conocer el mayor </w:t>
+      </w:r>
+      <w:proofErr w:type="spellStart"/>
+      <w:r>
+        <w:rPr>
+          <w:rFonts w:ascii="Arial" w:hAnsi="Arial" w:cs="Arial"/>
+          <w:sz w:val="24"/>
+          <w:szCs w:val="24"/>
+        </w:rPr>
+        <w:t>numero</w:t>
+      </w:r>
+      <w:proofErr w:type="spellEnd"/>
+      <w:r>
+        <w:rPr>
+          <w:rFonts w:ascii="Arial" w:hAnsi="Arial" w:cs="Arial"/>
+          <w:sz w:val="24"/>
+          <w:szCs w:val="24"/>
+        </w:rPr>
+        <w:t xml:space="preserve"> de ofertas publicadas por una empresa y obtener la lista de empresas con ese </w:t>
+      </w:r>
+      <w:proofErr w:type="spellStart"/>
+      <w:r>
+        <w:rPr>
+          <w:rFonts w:ascii="Arial" w:hAnsi="Arial" w:cs="Arial"/>
+          <w:sz w:val="24"/>
+          <w:szCs w:val="24"/>
+        </w:rPr>
+        <w:t>numero</w:t>
+      </w:r>
+      <w:proofErr w:type="spellEnd"/>
+      <w:r>
+        <w:rPr>
+          <w:rFonts w:ascii="Arial" w:hAnsi="Arial" w:cs="Arial"/>
+          <w:sz w:val="24"/>
+          <w:szCs w:val="24"/>
+        </w:rPr>
+        <w:t xml:space="preserve"> de ofertas.</w:t>
+      </w:r>
+    </w:p>
+    <w:p>
+      <w:pPr>
+        <w:pStyle w:val="Prrafodelista"/>
+        <w:numPr>
+          <w:ilvl w:val="0"/>
+          <w:numId w:val="1"/>
+        </w:numPr>
+        <w:rPr>
+          <w:rFonts w:ascii="Arial" w:hAnsi="Arial" w:cs="Arial"/>
+          <w:sz w:val="24"/>
+          <w:szCs w:val="24"/>
+        </w:rPr>
+      </w:pPr>
+      <w:r>
+        <w:rPr>
+          <w:rFonts w:ascii="Arial" w:hAnsi="Arial" w:cs="Arial"/>
+          <w:sz w:val="24"/>
+          <w:szCs w:val="24"/>
+        </w:rPr>
+        <w:t>Candidatos Destacados:</w:t>
+      </w:r>
+      <w:r>
+        <w:rPr>
+          <w:rFonts w:ascii="Arial" w:hAnsi="Arial" w:cs="Arial"/>
+          <w:sz w:val="24"/>
+          <w:szCs w:val="24"/>
+        </w:rPr>
+        <w:t xml:space="preserve"> se recorrerá la lista de candidatos verificando si su nivel de escolaridad es Universitario y si tiene más de 10 años de experiencia, de cumplirse las condiciones se agregará el candidato a la lista que retornará el método.  </w:t>
+      </w:r>
     </w:p>
     <w:p>
       <w:pPr>

</xml_diff>